<commit_message>
Adding comments and log file
</commit_message>
<xml_diff>
--- a/Documentation.docx
+++ b/Documentation.docx
@@ -92,10 +92,7 @@
         <w:t xml:space="preserve"> we are showing the usage of this application for different </w:t>
       </w:r>
       <w:r>
-        <w:t>audiences</w:t>
-      </w:r>
-      <w:r>
-        <w:t>:</w:t>
+        <w:t>audiences:</w:t>
       </w:r>
     </w:p>
     <w:p/>
@@ -782,14 +779,7 @@
           <w:color w:val="000000" w:themeColor="text1"/>
           <w:lang w:bidi="ar-JO"/>
         </w:rPr>
-        <w:t xml:space="preserve"> </w:t>
-      </w:r>
-      <w:r>
-        <w:rPr>
-          <w:color w:val="000000" w:themeColor="text1"/>
-          <w:lang w:bidi="ar-JO"/>
-        </w:rPr>
-        <w:t xml:space="preserve">The application contain many comments that clarifies the functionality of each methods. </w:t>
+        <w:t xml:space="preserve"> The application contain many comments that clarifies the functionality of each methods. </w:t>
       </w:r>
     </w:p>
     <w:p>
@@ -843,37 +833,45 @@
           <w:lang w:bidi="ar-JO"/>
         </w:rPr>
       </w:pPr>
-    </w:p>
-    <w:p>
-      <w:pPr>
-        <w:pStyle w:val="ListParagraph"/>
-        <w:rPr>
-          <w:b/>
-          <w:bCs/>
-          <w:color w:val="000000" w:themeColor="text1"/>
-          <w:lang w:bidi="ar-JO"/>
-        </w:rPr>
-      </w:pPr>
-    </w:p>
-    <w:p>
-      <w:pPr>
-        <w:pStyle w:val="ListParagraph"/>
-        <w:rPr>
-          <w:b/>
-          <w:bCs/>
-          <w:color w:val="000000" w:themeColor="text1"/>
-          <w:lang w:bidi="ar-JO"/>
-        </w:rPr>
-      </w:pPr>
-    </w:p>
-    <w:p>
-      <w:pPr>
-        <w:rPr>
-          <w:b/>
-          <w:bCs/>
-          <w:color w:val="000000" w:themeColor="text1"/>
-          <w:sz w:val="52"/>
-          <w:szCs w:val="52"/>
+      <w:r>
+        <w:rPr>
+          <w:color w:val="000000" w:themeColor="text1"/>
+          <w:lang w:bidi="ar-JO"/>
+        </w:rPr>
+        <w:t xml:space="preserve">Here is ER-diagram for the database to clarify the relations between </w:t>
+      </w:r>
+      <w:proofErr w:type="gramStart"/>
+      <w:r>
+        <w:rPr>
+          <w:color w:val="000000" w:themeColor="text1"/>
+          <w:lang w:bidi="ar-JO"/>
+        </w:rPr>
+        <w:t>tables</w:t>
+      </w:r>
+      <w:r>
+        <w:rPr>
+          <w:color w:val="000000" w:themeColor="text1"/>
+          <w:lang w:bidi="ar-JO"/>
+        </w:rPr>
+        <w:t xml:space="preserve"> :</w:t>
+      </w:r>
+      <w:proofErr w:type="gramEnd"/>
+    </w:p>
+    <w:p>
+      <w:pPr>
+        <w:pStyle w:val="ListParagraph"/>
+        <w:rPr>
+          <w:color w:val="000000" w:themeColor="text1"/>
+          <w:lang w:bidi="ar-JO"/>
+        </w:rPr>
+      </w:pPr>
+    </w:p>
+    <w:p>
+      <w:pPr>
+        <w:pStyle w:val="ListParagraph"/>
+        <w:rPr>
+          <w:color w:val="000000" w:themeColor="text1"/>
+          <w:lang w:bidi="ar-JO"/>
         </w:rPr>
       </w:pPr>
     </w:p>
@@ -885,15 +883,62 @@
           <w:szCs w:val="24"/>
         </w:rPr>
       </w:pPr>
-    </w:p>
-    <w:p>
-      <w:pPr>
-        <w:rPr>
+      <w:r>
+        <w:rPr>
+          <w:noProof/>
           <w:color w:val="000000" w:themeColor="text1"/>
           <w:sz w:val="24"/>
           <w:szCs w:val="24"/>
         </w:rPr>
-      </w:pPr>
+        <w:drawing>
+          <wp:inline distT="0" distB="0" distL="0" distR="0">
+            <wp:extent cx="6323307" cy="3942080"/>
+            <wp:effectExtent l="0" t="0" r="1905" b="1270"/>
+            <wp:docPr id="1" name="Picture 1"/>
+            <wp:cNvGraphicFramePr>
+              <a:graphicFrameLocks xmlns:a="http://schemas.openxmlformats.org/drawingml/2006/main" noChangeAspect="1"/>
+            </wp:cNvGraphicFramePr>
+            <a:graphic xmlns:a="http://schemas.openxmlformats.org/drawingml/2006/main">
+              <a:graphicData uri="http://schemas.openxmlformats.org/drawingml/2006/picture">
+                <pic:pic xmlns:pic="http://schemas.openxmlformats.org/drawingml/2006/picture">
+                  <pic:nvPicPr>
+                    <pic:cNvPr id="0" name="Picture 1"/>
+                    <pic:cNvPicPr>
+                      <a:picLocks noChangeAspect="1" noChangeArrowheads="1"/>
+                    </pic:cNvPicPr>
+                  </pic:nvPicPr>
+                  <pic:blipFill>
+                    <a:blip r:embed="rId5">
+                      <a:extLst>
+                        <a:ext uri="{28A0092B-C50C-407E-A947-70E740481C1C}">
+                          <a14:useLocalDpi xmlns:a14="http://schemas.microsoft.com/office/drawing/2010/main" val="0"/>
+                        </a:ext>
+                      </a:extLst>
+                    </a:blip>
+                    <a:srcRect/>
+                    <a:stretch>
+                      <a:fillRect/>
+                    </a:stretch>
+                  </pic:blipFill>
+                  <pic:spPr bwMode="auto">
+                    <a:xfrm>
+                      <a:off x="0" y="0"/>
+                      <a:ext cx="6354924" cy="3961791"/>
+                    </a:xfrm>
+                    <a:prstGeom prst="rect">
+                      <a:avLst/>
+                    </a:prstGeom>
+                    <a:noFill/>
+                    <a:ln>
+                      <a:noFill/>
+                    </a:ln>
+                  </pic:spPr>
+                </pic:pic>
+              </a:graphicData>
+            </a:graphic>
+          </wp:inline>
+        </w:drawing>
+      </w:r>
     </w:p>
     <w:p>
       <w:pPr>
@@ -903,51 +948,49 @@
           <w:szCs w:val="24"/>
         </w:rPr>
       </w:pPr>
-    </w:p>
-    <w:p>
-      <w:pPr>
+      <w:r>
         <w:rPr>
           <w:color w:val="000000" w:themeColor="text1"/>
           <w:sz w:val="24"/>
           <w:szCs w:val="24"/>
         </w:rPr>
-      </w:pPr>
-    </w:p>
-    <w:p>
-      <w:pPr>
+        <w:lastRenderedPageBreak/>
+        <w:t xml:space="preserve">And Here UML diagram that clarify </w:t>
+      </w:r>
+      <w:r>
         <w:rPr>
           <w:color w:val="000000" w:themeColor="text1"/>
           <w:sz w:val="24"/>
           <w:szCs w:val="24"/>
         </w:rPr>
-      </w:pPr>
-    </w:p>
-    <w:p>
-      <w:pPr>
+        <w:t>question</w:t>
+      </w:r>
+      <w:r>
         <w:rPr>
           <w:color w:val="000000" w:themeColor="text1"/>
           <w:sz w:val="24"/>
           <w:szCs w:val="24"/>
         </w:rPr>
-      </w:pPr>
-    </w:p>
-    <w:p>
-      <w:pPr>
+        <w:t xml:space="preserve"> classes in the </w:t>
+      </w:r>
+      <w:proofErr w:type="gramStart"/>
+      <w:r>
         <w:rPr>
           <w:color w:val="000000" w:themeColor="text1"/>
           <w:sz w:val="24"/>
           <w:szCs w:val="24"/>
         </w:rPr>
-      </w:pPr>
-    </w:p>
-    <w:p>
-      <w:pPr>
+        <w:t xml:space="preserve">application </w:t>
+      </w:r>
+      <w:r>
         <w:rPr>
           <w:color w:val="000000" w:themeColor="text1"/>
           <w:sz w:val="24"/>
           <w:szCs w:val="24"/>
         </w:rPr>
-      </w:pPr>
+        <w:t>:</w:t>
+      </w:r>
+      <w:proofErr w:type="gramEnd"/>
     </w:p>
     <w:p>
       <w:pPr>
@@ -957,24 +1000,46 @@
           <w:szCs w:val="24"/>
         </w:rPr>
       </w:pPr>
-    </w:p>
-    <w:p>
-      <w:pPr>
-        <w:rPr>
-          <w:color w:val="000000" w:themeColor="text1"/>
-          <w:sz w:val="24"/>
-          <w:szCs w:val="24"/>
-        </w:rPr>
-      </w:pPr>
-    </w:p>
-    <w:p>
-      <w:pPr>
-        <w:rPr>
-          <w:color w:val="000000" w:themeColor="text1"/>
-          <w:sz w:val="24"/>
-          <w:szCs w:val="24"/>
-        </w:rPr>
-      </w:pPr>
+      <w:r>
+        <w:rPr>
+          <w:noProof/>
+        </w:rPr>
+        <w:drawing>
+          <wp:inline distT="0" distB="0" distL="0" distR="0" wp14:anchorId="26E18BCF" wp14:editId="38E24471">
+            <wp:extent cx="6048375" cy="7267575"/>
+            <wp:effectExtent l="0" t="0" r="9525" b="9525"/>
+            <wp:docPr id="4" name="Picture 4"/>
+            <wp:cNvGraphicFramePr>
+              <a:graphicFrameLocks xmlns:a="http://schemas.openxmlformats.org/drawingml/2006/main" noChangeAspect="1"/>
+            </wp:cNvGraphicFramePr>
+            <a:graphic xmlns:a="http://schemas.openxmlformats.org/drawingml/2006/main">
+              <a:graphicData uri="http://schemas.openxmlformats.org/drawingml/2006/picture">
+                <pic:pic xmlns:pic="http://schemas.openxmlformats.org/drawingml/2006/picture">
+                  <pic:nvPicPr>
+                    <pic:cNvPr id="1" name=""/>
+                    <pic:cNvPicPr/>
+                  </pic:nvPicPr>
+                  <pic:blipFill>
+                    <a:blip r:embed="rId6"/>
+                    <a:stretch>
+                      <a:fillRect/>
+                    </a:stretch>
+                  </pic:blipFill>
+                  <pic:spPr>
+                    <a:xfrm>
+                      <a:off x="0" y="0"/>
+                      <a:ext cx="6049096" cy="7268441"/>
+                    </a:xfrm>
+                    <a:prstGeom prst="rect">
+                      <a:avLst/>
+                    </a:prstGeom>
+                  </pic:spPr>
+                </pic:pic>
+              </a:graphicData>
+            </a:graphic>
+          </wp:inline>
+        </w:drawing>
+      </w:r>
     </w:p>
     <w:p>
       <w:pPr>
@@ -1079,6 +1144,8 @@
           <w:color w:val="000000" w:themeColor="text1"/>
         </w:rPr>
       </w:pPr>
+      <w:bookmarkStart w:id="0" w:name="_GoBack"/>
+      <w:bookmarkEnd w:id="0"/>
     </w:p>
     <w:p>
       <w:pPr>
@@ -1135,13 +1202,7 @@
         <w:rPr>
           <w:color w:val="000000" w:themeColor="text1"/>
         </w:rPr>
-        <w:t xml:space="preserve">Start </w:t>
-      </w:r>
-      <w:r>
-        <w:rPr>
-          <w:color w:val="000000" w:themeColor="text1"/>
-        </w:rPr>
-        <w:t>caption.</w:t>
+        <w:t>Start caption.</w:t>
       </w:r>
     </w:p>
     <w:p>
@@ -1372,8 +1433,6 @@
         </w:rPr>
         <w:t>5</w:t>
       </w:r>
-      <w:bookmarkStart w:id="0" w:name="_GoBack"/>
-      <w:bookmarkEnd w:id="0"/>
       <w:proofErr w:type="gramEnd"/>
       <w:r>
         <w:rPr>
@@ -1445,37 +1504,7 @@
         <w:rPr>
           <w:color w:val="000000" w:themeColor="text1"/>
         </w:rPr>
-        <w:t xml:space="preserve">The maximum number of </w:t>
-      </w:r>
-      <w:r>
-        <w:rPr>
-          <w:color w:val="000000" w:themeColor="text1"/>
-        </w:rPr>
-        <w:t>stars</w:t>
-      </w:r>
-      <w:r>
-        <w:rPr>
-          <w:color w:val="000000" w:themeColor="text1"/>
-        </w:rPr>
-        <w:t xml:space="preserve"> allowed is </w:t>
-      </w:r>
-      <w:r>
-        <w:rPr>
-          <w:color w:val="000000" w:themeColor="text1"/>
-        </w:rPr>
-        <w:t>10</w:t>
-      </w:r>
-      <w:r>
-        <w:rPr>
-          <w:color w:val="000000" w:themeColor="text1"/>
-        </w:rPr>
-        <w:t xml:space="preserve"> and the number should be between </w:t>
-      </w:r>
-      <w:r>
-        <w:rPr>
-          <w:color w:val="000000" w:themeColor="text1"/>
-        </w:rPr>
-        <w:t>0 and 10</w:t>
+        <w:t>The maximum number of stars allowed is 10 and the number should be between 0 and 10</w:t>
       </w:r>
       <w:r>
         <w:rPr>

</xml_diff>

<commit_message>
repaire confilects and editing edit_dialog class
</commit_message>
<xml_diff>
--- a/Documentation.docx
+++ b/Documentation.docx
@@ -92,7 +92,10 @@
         <w:t xml:space="preserve"> we are showing the usage of this application for different </w:t>
       </w:r>
       <w:r>
-        <w:t>audiences:</w:t>
+        <w:t>audiences</w:t>
+      </w:r>
+      <w:r>
+        <w:t>:</w:t>
       </w:r>
     </w:p>
     <w:p/>
@@ -779,7 +782,14 @@
           <w:color w:val="000000" w:themeColor="text1"/>
           <w:lang w:bidi="ar-JO"/>
         </w:rPr>
-        <w:t xml:space="preserve"> The application contain many comments that clarifies the functionality of each methods. </w:t>
+        <w:t xml:space="preserve"> </w:t>
+      </w:r>
+      <w:r>
+        <w:rPr>
+          <w:color w:val="000000" w:themeColor="text1"/>
+          <w:lang w:bidi="ar-JO"/>
+        </w:rPr>
+        <w:t xml:space="preserve">The application contain many comments that clarifies the functionality of each methods. </w:t>
       </w:r>
     </w:p>
     <w:p>
@@ -833,45 +843,37 @@
           <w:lang w:bidi="ar-JO"/>
         </w:rPr>
       </w:pPr>
-      <w:r>
-        <w:rPr>
-          <w:color w:val="000000" w:themeColor="text1"/>
-          <w:lang w:bidi="ar-JO"/>
-        </w:rPr>
-        <w:t xml:space="preserve">Here is ER-diagram for the database to clarify the relations between </w:t>
-      </w:r>
-      <w:proofErr w:type="gramStart"/>
-      <w:r>
-        <w:rPr>
-          <w:color w:val="000000" w:themeColor="text1"/>
-          <w:lang w:bidi="ar-JO"/>
-        </w:rPr>
-        <w:t>tables</w:t>
-      </w:r>
-      <w:r>
-        <w:rPr>
-          <w:color w:val="000000" w:themeColor="text1"/>
-          <w:lang w:bidi="ar-JO"/>
-        </w:rPr>
-        <w:t xml:space="preserve"> :</w:t>
-      </w:r>
-      <w:proofErr w:type="gramEnd"/>
-    </w:p>
-    <w:p>
-      <w:pPr>
-        <w:pStyle w:val="ListParagraph"/>
-        <w:rPr>
-          <w:color w:val="000000" w:themeColor="text1"/>
-          <w:lang w:bidi="ar-JO"/>
-        </w:rPr>
-      </w:pPr>
-    </w:p>
-    <w:p>
-      <w:pPr>
-        <w:pStyle w:val="ListParagraph"/>
-        <w:rPr>
-          <w:color w:val="000000" w:themeColor="text1"/>
-          <w:lang w:bidi="ar-JO"/>
+    </w:p>
+    <w:p>
+      <w:pPr>
+        <w:pStyle w:val="ListParagraph"/>
+        <w:rPr>
+          <w:b/>
+          <w:bCs/>
+          <w:color w:val="000000" w:themeColor="text1"/>
+          <w:lang w:bidi="ar-JO"/>
+        </w:rPr>
+      </w:pPr>
+    </w:p>
+    <w:p>
+      <w:pPr>
+        <w:pStyle w:val="ListParagraph"/>
+        <w:rPr>
+          <w:b/>
+          <w:bCs/>
+          <w:color w:val="000000" w:themeColor="text1"/>
+          <w:lang w:bidi="ar-JO"/>
+        </w:rPr>
+      </w:pPr>
+    </w:p>
+    <w:p>
+      <w:pPr>
+        <w:rPr>
+          <w:b/>
+          <w:bCs/>
+          <w:color w:val="000000" w:themeColor="text1"/>
+          <w:sz w:val="52"/>
+          <w:szCs w:val="52"/>
         </w:rPr>
       </w:pPr>
     </w:p>
@@ -883,62 +885,15 @@
           <w:szCs w:val="24"/>
         </w:rPr>
       </w:pPr>
-      <w:r>
-        <w:rPr>
-          <w:noProof/>
+    </w:p>
+    <w:p>
+      <w:pPr>
+        <w:rPr>
           <w:color w:val="000000" w:themeColor="text1"/>
           <w:sz w:val="24"/>
           <w:szCs w:val="24"/>
         </w:rPr>
-        <w:drawing>
-          <wp:inline distT="0" distB="0" distL="0" distR="0">
-            <wp:extent cx="6323307" cy="3942080"/>
-            <wp:effectExtent l="0" t="0" r="1905" b="1270"/>
-            <wp:docPr id="1" name="Picture 1"/>
-            <wp:cNvGraphicFramePr>
-              <a:graphicFrameLocks xmlns:a="http://schemas.openxmlformats.org/drawingml/2006/main" noChangeAspect="1"/>
-            </wp:cNvGraphicFramePr>
-            <a:graphic xmlns:a="http://schemas.openxmlformats.org/drawingml/2006/main">
-              <a:graphicData uri="http://schemas.openxmlformats.org/drawingml/2006/picture">
-                <pic:pic xmlns:pic="http://schemas.openxmlformats.org/drawingml/2006/picture">
-                  <pic:nvPicPr>
-                    <pic:cNvPr id="0" name="Picture 1"/>
-                    <pic:cNvPicPr>
-                      <a:picLocks noChangeAspect="1" noChangeArrowheads="1"/>
-                    </pic:cNvPicPr>
-                  </pic:nvPicPr>
-                  <pic:blipFill>
-                    <a:blip r:embed="rId5">
-                      <a:extLst>
-                        <a:ext uri="{28A0092B-C50C-407E-A947-70E740481C1C}">
-                          <a14:useLocalDpi xmlns:a14="http://schemas.microsoft.com/office/drawing/2010/main" val="0"/>
-                        </a:ext>
-                      </a:extLst>
-                    </a:blip>
-                    <a:srcRect/>
-                    <a:stretch>
-                      <a:fillRect/>
-                    </a:stretch>
-                  </pic:blipFill>
-                  <pic:spPr bwMode="auto">
-                    <a:xfrm>
-                      <a:off x="0" y="0"/>
-                      <a:ext cx="6354924" cy="3961791"/>
-                    </a:xfrm>
-                    <a:prstGeom prst="rect">
-                      <a:avLst/>
-                    </a:prstGeom>
-                    <a:noFill/>
-                    <a:ln>
-                      <a:noFill/>
-                    </a:ln>
-                  </pic:spPr>
-                </pic:pic>
-              </a:graphicData>
-            </a:graphic>
-          </wp:inline>
-        </w:drawing>
-      </w:r>
+      </w:pPr>
     </w:p>
     <w:p>
       <w:pPr>
@@ -948,49 +903,51 @@
           <w:szCs w:val="24"/>
         </w:rPr>
       </w:pPr>
-      <w:r>
+    </w:p>
+    <w:p>
+      <w:pPr>
         <w:rPr>
           <w:color w:val="000000" w:themeColor="text1"/>
           <w:sz w:val="24"/>
           <w:szCs w:val="24"/>
         </w:rPr>
-        <w:lastRenderedPageBreak/>
-        <w:t xml:space="preserve">And Here UML diagram that clarify </w:t>
-      </w:r>
-      <w:r>
+      </w:pPr>
+    </w:p>
+    <w:p>
+      <w:pPr>
         <w:rPr>
           <w:color w:val="000000" w:themeColor="text1"/>
           <w:sz w:val="24"/>
           <w:szCs w:val="24"/>
         </w:rPr>
-        <w:t>question</w:t>
-      </w:r>
-      <w:r>
+      </w:pPr>
+    </w:p>
+    <w:p>
+      <w:pPr>
         <w:rPr>
           <w:color w:val="000000" w:themeColor="text1"/>
           <w:sz w:val="24"/>
           <w:szCs w:val="24"/>
         </w:rPr>
-        <w:t xml:space="preserve"> classes in the </w:t>
-      </w:r>
-      <w:proofErr w:type="gramStart"/>
-      <w:r>
+      </w:pPr>
+    </w:p>
+    <w:p>
+      <w:pPr>
         <w:rPr>
           <w:color w:val="000000" w:themeColor="text1"/>
           <w:sz w:val="24"/>
           <w:szCs w:val="24"/>
         </w:rPr>
-        <w:t xml:space="preserve">application </w:t>
-      </w:r>
-      <w:r>
+      </w:pPr>
+    </w:p>
+    <w:p>
+      <w:pPr>
         <w:rPr>
           <w:color w:val="000000" w:themeColor="text1"/>
           <w:sz w:val="24"/>
           <w:szCs w:val="24"/>
         </w:rPr>
-        <w:t>:</w:t>
-      </w:r>
-      <w:proofErr w:type="gramEnd"/>
+      </w:pPr>
     </w:p>
     <w:p>
       <w:pPr>
@@ -1000,46 +957,24 @@
           <w:szCs w:val="24"/>
         </w:rPr>
       </w:pPr>
-      <w:r>
-        <w:rPr>
-          <w:noProof/>
-        </w:rPr>
-        <w:drawing>
-          <wp:inline distT="0" distB="0" distL="0" distR="0" wp14:anchorId="26E18BCF" wp14:editId="38E24471">
-            <wp:extent cx="6048375" cy="7267575"/>
-            <wp:effectExtent l="0" t="0" r="9525" b="9525"/>
-            <wp:docPr id="4" name="Picture 4"/>
-            <wp:cNvGraphicFramePr>
-              <a:graphicFrameLocks xmlns:a="http://schemas.openxmlformats.org/drawingml/2006/main" noChangeAspect="1"/>
-            </wp:cNvGraphicFramePr>
-            <a:graphic xmlns:a="http://schemas.openxmlformats.org/drawingml/2006/main">
-              <a:graphicData uri="http://schemas.openxmlformats.org/drawingml/2006/picture">
-                <pic:pic xmlns:pic="http://schemas.openxmlformats.org/drawingml/2006/picture">
-                  <pic:nvPicPr>
-                    <pic:cNvPr id="1" name=""/>
-                    <pic:cNvPicPr/>
-                  </pic:nvPicPr>
-                  <pic:blipFill>
-                    <a:blip r:embed="rId6"/>
-                    <a:stretch>
-                      <a:fillRect/>
-                    </a:stretch>
-                  </pic:blipFill>
-                  <pic:spPr>
-                    <a:xfrm>
-                      <a:off x="0" y="0"/>
-                      <a:ext cx="6049096" cy="7268441"/>
-                    </a:xfrm>
-                    <a:prstGeom prst="rect">
-                      <a:avLst/>
-                    </a:prstGeom>
-                  </pic:spPr>
-                </pic:pic>
-              </a:graphicData>
-            </a:graphic>
-          </wp:inline>
-        </w:drawing>
-      </w:r>
+    </w:p>
+    <w:p>
+      <w:pPr>
+        <w:rPr>
+          <w:color w:val="000000" w:themeColor="text1"/>
+          <w:sz w:val="24"/>
+          <w:szCs w:val="24"/>
+        </w:rPr>
+      </w:pPr>
+    </w:p>
+    <w:p>
+      <w:pPr>
+        <w:rPr>
+          <w:color w:val="000000" w:themeColor="text1"/>
+          <w:sz w:val="24"/>
+          <w:szCs w:val="24"/>
+        </w:rPr>
+      </w:pPr>
     </w:p>
     <w:p>
       <w:pPr>
@@ -1144,8 +1079,6 @@
           <w:color w:val="000000" w:themeColor="text1"/>
         </w:rPr>
       </w:pPr>
-      <w:bookmarkStart w:id="0" w:name="_GoBack"/>
-      <w:bookmarkEnd w:id="0"/>
     </w:p>
     <w:p>
       <w:pPr>
@@ -1202,7 +1135,13 @@
         <w:rPr>
           <w:color w:val="000000" w:themeColor="text1"/>
         </w:rPr>
-        <w:t>Start caption.</w:t>
+        <w:t xml:space="preserve">Start </w:t>
+      </w:r>
+      <w:r>
+        <w:rPr>
+          <w:color w:val="000000" w:themeColor="text1"/>
+        </w:rPr>
+        <w:t>caption.</w:t>
       </w:r>
     </w:p>
     <w:p>
@@ -1433,6 +1372,8 @@
         </w:rPr>
         <w:t>5</w:t>
       </w:r>
+      <w:bookmarkStart w:id="0" w:name="_GoBack"/>
+      <w:bookmarkEnd w:id="0"/>
       <w:proofErr w:type="gramEnd"/>
       <w:r>
         <w:rPr>
@@ -1504,7 +1445,37 @@
         <w:rPr>
           <w:color w:val="000000" w:themeColor="text1"/>
         </w:rPr>
-        <w:t>The maximum number of stars allowed is 10 and the number should be between 0 and 10</w:t>
+        <w:t xml:space="preserve">The maximum number of </w:t>
+      </w:r>
+      <w:r>
+        <w:rPr>
+          <w:color w:val="000000" w:themeColor="text1"/>
+        </w:rPr>
+        <w:t>stars</w:t>
+      </w:r>
+      <w:r>
+        <w:rPr>
+          <w:color w:val="000000" w:themeColor="text1"/>
+        </w:rPr>
+        <w:t xml:space="preserve"> allowed is </w:t>
+      </w:r>
+      <w:r>
+        <w:rPr>
+          <w:color w:val="000000" w:themeColor="text1"/>
+        </w:rPr>
+        <w:t>10</w:t>
+      </w:r>
+      <w:r>
+        <w:rPr>
+          <w:color w:val="000000" w:themeColor="text1"/>
+        </w:rPr>
+        <w:t xml:space="preserve"> and the number should be between </w:t>
+      </w:r>
+      <w:r>
+        <w:rPr>
+          <w:color w:val="000000" w:themeColor="text1"/>
+        </w:rPr>
+        <w:t>0 and 10</w:t>
       </w:r>
       <w:r>
         <w:rPr>

</xml_diff>